<commit_message>
Flash cards(Todas las preguntas del sistema)
</commit_message>
<xml_diff>
--- a/Cosas que faltan.docx
+++ b/Cosas que faltan.docx
@@ -12,7 +12,7 @@
         <w:rPr>
           <w:lang w:val="es-ES"/>
         </w:rPr>
-        <w:t xml:space="preserve">Falta: </w:t>
+        <w:t>Lista cosas Hechas y por hacer</w:t>
       </w:r>
     </w:p>
     <w:p>
@@ -25,23 +25,80 @@
         <w:rPr>
           <w:lang w:val="es-ES"/>
         </w:rPr>
+        <w:t>-Agregar temas (terminado)</w:t>
+      </w:r>
+    </w:p>
+    <w:p>
+      <w:pPr>
+        <w:rPr>
+          <w:lang w:val="es-ES"/>
+        </w:rPr>
+      </w:pPr>
+      <w:r>
+        <w:rPr>
+          <w:lang w:val="es-ES"/>
+        </w:rPr>
+        <w:t>-Agregar preguntas</w:t>
+      </w:r>
+      <w:r>
+        <w:rPr>
+          <w:lang w:val="es-ES"/>
+        </w:rPr>
+        <w:t>(terminado)</w:t>
+      </w:r>
+    </w:p>
+    <w:p>
+      <w:pPr>
+        <w:rPr>
+          <w:lang w:val="es-ES"/>
+        </w:rPr>
+      </w:pPr>
+      <w:r>
+        <w:rPr>
+          <w:lang w:val="es-ES"/>
+        </w:rPr>
+        <w:t>-Serializable: cuando se cierra del botón “Salir” del menú principal, se guarda el sistema, y al entrar se carga solo</w:t>
+      </w:r>
+    </w:p>
+    <w:p>
+      <w:pPr>
+        <w:rPr>
+          <w:lang w:val="es-ES"/>
+        </w:rPr>
+      </w:pPr>
+      <w:r>
+        <w:rPr>
+          <w:lang w:val="es-ES"/>
+        </w:rPr>
         <w:t>-Elegir temas</w:t>
+      </w:r>
+    </w:p>
+    <w:p>
+      <w:pPr>
+        <w:rPr>
+          <w:lang w:val="es-ES"/>
+        </w:rPr>
+      </w:pPr>
+      <w:r>
+        <w:rPr>
+          <w:lang w:val="es-ES"/>
+        </w:rPr>
+        <w:t>-</w:t>
+      </w:r>
+      <w:r>
+        <w:rPr>
+          <w:lang w:val="es-ES"/>
+        </w:rPr>
+        <w:t xml:space="preserve">Jugar </w:t>
+      </w:r>
+      <w:r>
+        <w:rPr>
+          <w:lang w:val="es-ES"/>
+        </w:rPr>
+        <w:t>modo flash cards</w:t>
       </w:r>
       <w:bookmarkStart w:id="0" w:name="_GoBack"/>
       <w:bookmarkEnd w:id="0"/>
-    </w:p>
-    <w:p>
-      <w:pPr>
-        <w:rPr>
-          <w:lang w:val="es-ES"/>
-        </w:rPr>
-      </w:pPr>
-      <w:r>
-        <w:rPr>
-          <w:lang w:val="es-ES"/>
-        </w:rPr>
-        <w:t>-</w:t>
-      </w:r>
     </w:p>
     <w:p>
       <w:pPr>
@@ -288,6 +345,7 @@
     <w:lsdException w:name="HTML Sample" w:semiHidden="1" w:unhideWhenUsed="1"/>
     <w:lsdException w:name="HTML Typewriter" w:semiHidden="1" w:unhideWhenUsed="1"/>
     <w:lsdException w:name="HTML Variable" w:semiHidden="1" w:unhideWhenUsed="1"/>
+    <w:lsdException w:name="Normal Table" w:semiHidden="1" w:unhideWhenUsed="1"/>
     <w:lsdException w:name="annotation subject" w:semiHidden="1" w:unhideWhenUsed="1"/>
     <w:lsdException w:name="No List" w:semiHidden="1" w:unhideWhenUsed="1"/>
     <w:lsdException w:name="Outline List 1" w:semiHidden="1" w:unhideWhenUsed="1"/>
@@ -333,9 +391,11 @@
     <w:lsdException w:name="Table Subtle 1" w:semiHidden="1" w:unhideWhenUsed="1"/>
     <w:lsdException w:name="Table Subtle 2" w:semiHidden="1" w:unhideWhenUsed="1"/>
     <w:lsdException w:name="Table Web 1" w:semiHidden="1" w:unhideWhenUsed="1"/>
+    <w:lsdException w:name="Table Web 2" w:semiHidden="1" w:unhideWhenUsed="1"/>
     <w:lsdException w:name="Table Web 3" w:semiHidden="1" w:unhideWhenUsed="1"/>
     <w:lsdException w:name="Balloon Text" w:semiHidden="1" w:unhideWhenUsed="1"/>
     <w:lsdException w:name="Table Grid" w:uiPriority="39"/>
+    <w:lsdException w:name="Table Theme" w:semiHidden="1" w:unhideWhenUsed="1"/>
     <w:lsdException w:name="Placeholder Text" w:semiHidden="1"/>
     <w:lsdException w:name="No Spacing" w:uiPriority="1" w:qFormat="1"/>
     <w:lsdException w:name="Light Shading" w:uiPriority="60"/>

</xml_diff>